<commit_message>
Added answer for #2
Broke the problem apart and answered a and b.
</commit_message>
<xml_diff>
--- a/ProblemSolving/Gehrke_Shaun_ProblemSolving.docx
+++ b/ProblemSolving/Gehrke_Shaun_ProblemSolving.docx
@@ -95,15 +95,65 @@
           <w:rFonts w:eastAsia="Times New Roman" w:cs="Times New Roman"/>
         </w:rPr>
       </w:pPr>
+    </w:p>
+    <w:p>
+      <w:pPr>
+        <w:rPr>
+          <w:rFonts w:eastAsia="Times New Roman" w:cs="Times New Roman"/>
+        </w:rPr>
+      </w:pPr>
+      <w:r>
+        <w:rPr>
+          <w:rFonts w:eastAsia="Times New Roman" w:cs="Times New Roman"/>
+        </w:rPr>
+        <w:t>2.</w:t>
+      </w:r>
+    </w:p>
+    <w:p>
+      <w:pPr>
+        <w:pStyle w:val="ListParagraph"/>
+        <w:numPr>
+          <w:ilvl w:val="0"/>
+          <w:numId w:val="3"/>
+        </w:numPr>
+        <w:rPr>
+          <w:rFonts w:eastAsia="Times New Roman" w:cs="Times New Roman"/>
+        </w:rPr>
+      </w:pPr>
+      <w:r>
+        <w:rPr>
+          <w:rFonts w:eastAsia="Times New Roman" w:cs="Times New Roman"/>
+        </w:rPr>
+        <w:t xml:space="preserve">The biggest constraint is the space in the boat. </w:t>
+      </w:r>
+      <w:r>
+        <w:rPr>
+          <w:rFonts w:eastAsia="Times New Roman" w:cs="Times New Roman"/>
+        </w:rPr>
+        <w:t>Another is that the animals cannot be left together.</w:t>
+      </w:r>
+    </w:p>
+    <w:p>
+      <w:pPr>
+        <w:pStyle w:val="ListParagraph"/>
+        <w:numPr>
+          <w:ilvl w:val="0"/>
+          <w:numId w:val="3"/>
+        </w:numPr>
+        <w:rPr>
+          <w:rFonts w:eastAsia="Times New Roman" w:cs="Times New Roman"/>
+        </w:rPr>
+      </w:pPr>
+      <w:r>
+        <w:rPr>
+          <w:rFonts w:eastAsia="Times New Roman" w:cs="Times New Roman"/>
+        </w:rPr>
+        <w:t>A goal would be to arrive on the other side with all the seed and both the animals.</w:t>
+      </w:r>
+    </w:p>
+    <w:p>
       <w:bookmarkStart w:id="0" w:name="_GoBack"/>
       <w:bookmarkEnd w:id="0"/>
-    </w:p>
-    <w:p>
-      <w:pPr>
-        <w:rPr>
-          <w:rFonts w:eastAsia="Times New Roman" w:cs="Times New Roman"/>
-        </w:rPr>
-      </w:pPr>
     </w:p>
     <w:p>
       <w:pPr>
@@ -1073,7 +1123,6 @@
   <w:style w:type="character" w:default="1" w:styleId="DefaultParagraphFont">
     <w:name w:val="Default Paragraph Font"/>
     <w:uiPriority w:val="1"/>
-    <w:semiHidden/>
     <w:unhideWhenUsed/>
   </w:style>
   <w:style w:type="table" w:default="1" w:styleId="TableNormal">
@@ -1339,7 +1388,6 @@
   <w:style w:type="character" w:default="1" w:styleId="DefaultParagraphFont">
     <w:name w:val="Default Paragraph Font"/>
     <w:uiPriority w:val="1"/>
-    <w:semiHidden/>
     <w:unhideWhenUsed/>
   </w:style>
   <w:style w:type="table" w:default="1" w:styleId="TableNormal">

</xml_diff>